<commit_message>
Removed more controls and added statue
</commit_message>
<xml_diff>
--- a/Docs/Screenshots.docx
+++ b/Docs/Screenshots.docx
@@ -7,6 +7,91 @@
         <w:rPr>
           <w:noProof/>
         </w:rPr>
+        <w:drawing>
+          <wp:inline distT="0" distB="0" distL="0" distR="0" wp14:anchorId="0260F929" wp14:editId="6535105B">
+            <wp:extent cx="2131167" cy="3990975"/>
+            <wp:effectExtent l="0" t="0" r="2540" b="0"/>
+            <wp:docPr id="4" name="Picture 4" descr="Text&#10;&#10;Description automatically generated"/>
+            <wp:cNvGraphicFramePr>
+              <a:graphicFrameLocks xmlns:a="http://schemas.openxmlformats.org/drawingml/2006/main" noChangeAspect="1"/>
+            </wp:cNvGraphicFramePr>
+            <a:graphic xmlns:a="http://schemas.openxmlformats.org/drawingml/2006/main">
+              <a:graphicData uri="http://schemas.openxmlformats.org/drawingml/2006/picture">
+                <pic:pic xmlns:pic="http://schemas.openxmlformats.org/drawingml/2006/picture">
+                  <pic:nvPicPr>
+                    <pic:cNvPr id="4" name="Picture 4" descr="Text&#10;&#10;Description automatically generated"/>
+                    <pic:cNvPicPr/>
+                  </pic:nvPicPr>
+                  <pic:blipFill>
+                    <a:blip r:embed="rId4"/>
+                    <a:stretch>
+                      <a:fillRect/>
+                    </a:stretch>
+                  </pic:blipFill>
+                  <pic:spPr>
+                    <a:xfrm>
+                      <a:off x="0" y="0"/>
+                      <a:ext cx="2132894" cy="3994209"/>
+                    </a:xfrm>
+                    <a:prstGeom prst="rect">
+                      <a:avLst/>
+                    </a:prstGeom>
+                  </pic:spPr>
+                </pic:pic>
+              </a:graphicData>
+            </a:graphic>
+          </wp:inline>
+        </w:drawing>
+      </w:r>
+    </w:p>
+    <w:p>
+      <w:r>
+        <w:rPr>
+          <w:noProof/>
+        </w:rPr>
+        <w:drawing>
+          <wp:inline distT="0" distB="0" distL="0" distR="0" wp14:anchorId="10D7739F" wp14:editId="21129C37">
+            <wp:extent cx="5731510" cy="3103880"/>
+            <wp:effectExtent l="0" t="0" r="2540" b="1270"/>
+            <wp:docPr id="5" name="Picture 5" descr="A screenshot of a computer&#10;&#10;Description automatically generated with medium confidence"/>
+            <wp:cNvGraphicFramePr>
+              <a:graphicFrameLocks xmlns:a="http://schemas.openxmlformats.org/drawingml/2006/main" noChangeAspect="1"/>
+            </wp:cNvGraphicFramePr>
+            <a:graphic xmlns:a="http://schemas.openxmlformats.org/drawingml/2006/main">
+              <a:graphicData uri="http://schemas.openxmlformats.org/drawingml/2006/picture">
+                <pic:pic xmlns:pic="http://schemas.openxmlformats.org/drawingml/2006/picture">
+                  <pic:nvPicPr>
+                    <pic:cNvPr id="5" name="Picture 5" descr="A screenshot of a computer&#10;&#10;Description automatically generated with medium confidence"/>
+                    <pic:cNvPicPr/>
+                  </pic:nvPicPr>
+                  <pic:blipFill>
+                    <a:blip r:embed="rId5"/>
+                    <a:stretch>
+                      <a:fillRect/>
+                    </a:stretch>
+                  </pic:blipFill>
+                  <pic:spPr>
+                    <a:xfrm>
+                      <a:off x="0" y="0"/>
+                      <a:ext cx="5731510" cy="3103880"/>
+                    </a:xfrm>
+                    <a:prstGeom prst="rect">
+                      <a:avLst/>
+                    </a:prstGeom>
+                  </pic:spPr>
+                </pic:pic>
+              </a:graphicData>
+            </a:graphic>
+          </wp:inline>
+        </w:drawing>
+      </w:r>
+    </w:p>
+    <w:p>
+      <w:r>
+        <w:rPr>
+          <w:noProof/>
+        </w:rPr>
+        <w:lastRenderedPageBreak/>
         <w:drawing>
           <wp:inline distT="0" distB="0" distL="0" distR="0" wp14:anchorId="64B80831" wp14:editId="73C9285F">
             <wp:extent cx="5731510" cy="3174365"/>
@@ -23,7 +108,7 @@
                     <pic:cNvPicPr/>
                   </pic:nvPicPr>
                   <pic:blipFill>
-                    <a:blip r:embed="rId4"/>
+                    <a:blip r:embed="rId6"/>
                     <a:stretch>
                       <a:fillRect/>
                     </a:stretch>
@@ -32,6 +117,277 @@
                     <a:xfrm>
                       <a:off x="0" y="0"/>
                       <a:ext cx="5731510" cy="3174365"/>
+                    </a:xfrm>
+                    <a:prstGeom prst="rect">
+                      <a:avLst/>
+                    </a:prstGeom>
+                  </pic:spPr>
+                </pic:pic>
+              </a:graphicData>
+            </a:graphic>
+          </wp:inline>
+        </w:drawing>
+      </w:r>
+    </w:p>
+    <w:p/>
+    <w:p>
+      <w:r>
+        <w:rPr>
+          <w:noProof/>
+        </w:rPr>
+        <w:drawing>
+          <wp:inline distT="0" distB="0" distL="0" distR="0" wp14:anchorId="2D44A55F" wp14:editId="3D88EBC7">
+            <wp:extent cx="4572000" cy="3076575"/>
+            <wp:effectExtent l="0" t="0" r="0" b="9525"/>
+            <wp:docPr id="2" name="Picture 2"/>
+            <wp:cNvGraphicFramePr>
+              <a:graphicFrameLocks xmlns:a="http://schemas.openxmlformats.org/drawingml/2006/main" noChangeAspect="1"/>
+            </wp:cNvGraphicFramePr>
+            <a:graphic xmlns:a="http://schemas.openxmlformats.org/drawingml/2006/main">
+              <a:graphicData uri="http://schemas.openxmlformats.org/drawingml/2006/picture">
+                <pic:pic xmlns:pic="http://schemas.openxmlformats.org/drawingml/2006/picture">
+                  <pic:nvPicPr>
+                    <pic:cNvPr id="1" name=""/>
+                    <pic:cNvPicPr/>
+                  </pic:nvPicPr>
+                  <pic:blipFill>
+                    <a:blip r:embed="rId7"/>
+                    <a:stretch>
+                      <a:fillRect/>
+                    </a:stretch>
+                  </pic:blipFill>
+                  <pic:spPr>
+                    <a:xfrm>
+                      <a:off x="0" y="0"/>
+                      <a:ext cx="4572000" cy="3076575"/>
+                    </a:xfrm>
+                    <a:prstGeom prst="rect">
+                      <a:avLst/>
+                    </a:prstGeom>
+                  </pic:spPr>
+                </pic:pic>
+              </a:graphicData>
+            </a:graphic>
+          </wp:inline>
+        </w:drawing>
+      </w:r>
+    </w:p>
+    <w:p/>
+    <w:p>
+      <w:r>
+        <w:rPr>
+          <w:noProof/>
+        </w:rPr>
+        <w:lastRenderedPageBreak/>
+        <w:drawing>
+          <wp:inline distT="0" distB="0" distL="0" distR="0" wp14:anchorId="1DA3D3F3" wp14:editId="3106C4E7">
+            <wp:extent cx="5162550" cy="2457450"/>
+            <wp:effectExtent l="0" t="0" r="0" b="0"/>
+            <wp:docPr id="3" name="Picture 3" descr="A screenshot of a video game&#10;&#10;Description automatically generated with medium confidence"/>
+            <wp:cNvGraphicFramePr>
+              <a:graphicFrameLocks xmlns:a="http://schemas.openxmlformats.org/drawingml/2006/main" noChangeAspect="1"/>
+            </wp:cNvGraphicFramePr>
+            <a:graphic xmlns:a="http://schemas.openxmlformats.org/drawingml/2006/main">
+              <a:graphicData uri="http://schemas.openxmlformats.org/drawingml/2006/picture">
+                <pic:pic xmlns:pic="http://schemas.openxmlformats.org/drawingml/2006/picture">
+                  <pic:nvPicPr>
+                    <pic:cNvPr id="3" name="Picture 3" descr="A screenshot of a video game&#10;&#10;Description automatically generated with medium confidence"/>
+                    <pic:cNvPicPr/>
+                  </pic:nvPicPr>
+                  <pic:blipFill>
+                    <a:blip r:embed="rId8"/>
+                    <a:stretch>
+                      <a:fillRect/>
+                    </a:stretch>
+                  </pic:blipFill>
+                  <pic:spPr>
+                    <a:xfrm>
+                      <a:off x="0" y="0"/>
+                      <a:ext cx="5162550" cy="2457450"/>
+                    </a:xfrm>
+                    <a:prstGeom prst="rect">
+                      <a:avLst/>
+                    </a:prstGeom>
+                  </pic:spPr>
+                </pic:pic>
+              </a:graphicData>
+            </a:graphic>
+          </wp:inline>
+        </w:drawing>
+      </w:r>
+    </w:p>
+    <w:p>
+      <w:r>
+        <w:rPr>
+          <w:noProof/>
+        </w:rPr>
+        <w:drawing>
+          <wp:inline distT="0" distB="0" distL="0" distR="0" wp14:anchorId="5E07DA3E" wp14:editId="1789FB7D">
+            <wp:extent cx="5343525" cy="3016342"/>
+            <wp:effectExtent l="0" t="0" r="0" b="0"/>
+            <wp:docPr id="6" name="Picture 6" descr="A screenshot of a computer&#10;&#10;Description automatically generated"/>
+            <wp:cNvGraphicFramePr>
+              <a:graphicFrameLocks xmlns:a="http://schemas.openxmlformats.org/drawingml/2006/main" noChangeAspect="1"/>
+            </wp:cNvGraphicFramePr>
+            <a:graphic xmlns:a="http://schemas.openxmlformats.org/drawingml/2006/main">
+              <a:graphicData uri="http://schemas.openxmlformats.org/drawingml/2006/picture">
+                <pic:pic xmlns:pic="http://schemas.openxmlformats.org/drawingml/2006/picture">
+                  <pic:nvPicPr>
+                    <pic:cNvPr id="6" name="Picture 6" descr="A screenshot of a computer&#10;&#10;Description automatically generated"/>
+                    <pic:cNvPicPr/>
+                  </pic:nvPicPr>
+                  <pic:blipFill rotWithShape="1">
+                    <a:blip r:embed="rId9"/>
+                    <a:srcRect l="50167" r="1"/>
+                    <a:stretch/>
+                  </pic:blipFill>
+                  <pic:spPr bwMode="auto">
+                    <a:xfrm>
+                      <a:off x="0" y="0"/>
+                      <a:ext cx="5364219" cy="3028023"/>
+                    </a:xfrm>
+                    <a:prstGeom prst="rect">
+                      <a:avLst/>
+                    </a:prstGeom>
+                    <a:ln>
+                      <a:noFill/>
+                    </a:ln>
+                    <a:extLst>
+                      <a:ext uri="{53640926-AAD7-44D8-BBD7-CCE9431645EC}">
+                        <a14:shadowObscured xmlns:a14="http://schemas.microsoft.com/office/drawing/2010/main"/>
+                      </a:ext>
+                    </a:extLst>
+                  </pic:spPr>
+                </pic:pic>
+              </a:graphicData>
+            </a:graphic>
+          </wp:inline>
+        </w:drawing>
+      </w:r>
+    </w:p>
+    <w:p>
+      <w:r>
+        <w:rPr>
+          <w:noProof/>
+        </w:rPr>
+        <w:lastRenderedPageBreak/>
+        <w:drawing>
+          <wp:inline distT="0" distB="0" distL="0" distR="0" wp14:anchorId="22FDAA88" wp14:editId="1C32A0B5">
+            <wp:extent cx="5731510" cy="3155950"/>
+            <wp:effectExtent l="0" t="0" r="2540" b="6350"/>
+            <wp:docPr id="9" name="Picture 9" descr="A screenshot of a computer&#10;&#10;Description automatically generated with medium confidence"/>
+            <wp:cNvGraphicFramePr>
+              <a:graphicFrameLocks xmlns:a="http://schemas.openxmlformats.org/drawingml/2006/main" noChangeAspect="1"/>
+            </wp:cNvGraphicFramePr>
+            <a:graphic xmlns:a="http://schemas.openxmlformats.org/drawingml/2006/main">
+              <a:graphicData uri="http://schemas.openxmlformats.org/drawingml/2006/picture">
+                <pic:pic xmlns:pic="http://schemas.openxmlformats.org/drawingml/2006/picture">
+                  <pic:nvPicPr>
+                    <pic:cNvPr id="9" name="Picture 9" descr="A screenshot of a computer&#10;&#10;Description automatically generated with medium confidence"/>
+                    <pic:cNvPicPr/>
+                  </pic:nvPicPr>
+                  <pic:blipFill>
+                    <a:blip r:embed="rId10"/>
+                    <a:stretch>
+                      <a:fillRect/>
+                    </a:stretch>
+                  </pic:blipFill>
+                  <pic:spPr>
+                    <a:xfrm>
+                      <a:off x="0" y="0"/>
+                      <a:ext cx="5731510" cy="3155950"/>
+                    </a:xfrm>
+                    <a:prstGeom prst="rect">
+                      <a:avLst/>
+                    </a:prstGeom>
+                  </pic:spPr>
+                </pic:pic>
+              </a:graphicData>
+            </a:graphic>
+          </wp:inline>
+        </w:drawing>
+      </w:r>
+    </w:p>
+    <w:p>
+      <w:r>
+        <w:rPr>
+          <w:noProof/>
+        </w:rPr>
+        <w:drawing>
+          <wp:inline distT="0" distB="0" distL="0" distR="0" wp14:anchorId="643A4F83" wp14:editId="7F1A264C">
+            <wp:extent cx="5343690" cy="3007380"/>
+            <wp:effectExtent l="0" t="0" r="9525" b="2540"/>
+            <wp:docPr id="7" name="Picture 7" descr="A screenshot of a computer&#10;&#10;Description automatically generated with medium confidence"/>
+            <wp:cNvGraphicFramePr>
+              <a:graphicFrameLocks xmlns:a="http://schemas.openxmlformats.org/drawingml/2006/main" noChangeAspect="1"/>
+            </wp:cNvGraphicFramePr>
+            <a:graphic xmlns:a="http://schemas.openxmlformats.org/drawingml/2006/main">
+              <a:graphicData uri="http://schemas.openxmlformats.org/drawingml/2006/picture">
+                <pic:pic xmlns:pic="http://schemas.openxmlformats.org/drawingml/2006/picture">
+                  <pic:nvPicPr>
+                    <pic:cNvPr id="7" name="Picture 7" descr="A screenshot of a computer&#10;&#10;Description automatically generated with medium confidence"/>
+                    <pic:cNvPicPr/>
+                  </pic:nvPicPr>
+                  <pic:blipFill rotWithShape="1">
+                    <a:blip r:embed="rId11"/>
+                    <a:srcRect r="50017"/>
+                    <a:stretch/>
+                  </pic:blipFill>
+                  <pic:spPr bwMode="auto">
+                    <a:xfrm>
+                      <a:off x="0" y="0"/>
+                      <a:ext cx="5352392" cy="3012278"/>
+                    </a:xfrm>
+                    <a:prstGeom prst="rect">
+                      <a:avLst/>
+                    </a:prstGeom>
+                    <a:ln>
+                      <a:noFill/>
+                    </a:ln>
+                    <a:extLst>
+                      <a:ext uri="{53640926-AAD7-44D8-BBD7-CCE9431645EC}">
+                        <a14:shadowObscured xmlns:a14="http://schemas.microsoft.com/office/drawing/2010/main"/>
+                      </a:ext>
+                    </a:extLst>
+                  </pic:spPr>
+                </pic:pic>
+              </a:graphicData>
+            </a:graphic>
+          </wp:inline>
+        </w:drawing>
+      </w:r>
+    </w:p>
+    <w:p>
+      <w:r>
+        <w:rPr>
+          <w:noProof/>
+        </w:rPr>
+        <w:lastRenderedPageBreak/>
+        <w:drawing>
+          <wp:inline distT="0" distB="0" distL="0" distR="0" wp14:anchorId="27B016F2" wp14:editId="3077BE0F">
+            <wp:extent cx="5731510" cy="3126105"/>
+            <wp:effectExtent l="0" t="0" r="2540" b="0"/>
+            <wp:docPr id="8" name="Picture 8" descr="A screenshot of a computer&#10;&#10;Description automatically generated with medium confidence"/>
+            <wp:cNvGraphicFramePr>
+              <a:graphicFrameLocks xmlns:a="http://schemas.openxmlformats.org/drawingml/2006/main" noChangeAspect="1"/>
+            </wp:cNvGraphicFramePr>
+            <a:graphic xmlns:a="http://schemas.openxmlformats.org/drawingml/2006/main">
+              <a:graphicData uri="http://schemas.openxmlformats.org/drawingml/2006/picture">
+                <pic:pic xmlns:pic="http://schemas.openxmlformats.org/drawingml/2006/picture">
+                  <pic:nvPicPr>
+                    <pic:cNvPr id="8" name="Picture 8" descr="A screenshot of a computer&#10;&#10;Description automatically generated with medium confidence"/>
+                    <pic:cNvPicPr/>
+                  </pic:nvPicPr>
+                  <pic:blipFill>
+                    <a:blip r:embed="rId12"/>
+                    <a:stretch>
+                      <a:fillRect/>
+                    </a:stretch>
+                  </pic:blipFill>
+                  <pic:spPr>
+                    <a:xfrm>
+                      <a:off x="0" y="0"/>
+                      <a:ext cx="5731510" cy="3126105"/>
                     </a:xfrm>
                     <a:prstGeom prst="rect">
                       <a:avLst/>

</xml_diff>